<commit_message>
summer vacation project work
</commit_message>
<xml_diff>
--- a/summer vaccation assignments (Project work).docx
+++ b/summer vaccation assignments (Project work).docx
@@ -1,6 +1,6 @@
 
 <file path=word/document.xml><?xml version="1.0" encoding="utf-8"?>
-<w:document xmlns:wpc="http://schemas.microsoft.com/office/word/2010/wordprocessingCanvas" xmlns:cx="http://schemas.microsoft.com/office/drawing/2014/chartex" xmlns:cx1="http://schemas.microsoft.com/office/drawing/2015/9/8/chartex" xmlns:cx2="http://schemas.microsoft.com/office/drawing/2015/10/21/chartex" xmlns:cx3="http://schemas.microsoft.com/office/drawing/2016/5/9/chartex" xmlns:cx4="http://schemas.microsoft.com/office/drawing/2016/5/10/chartex" xmlns:cx5="http://schemas.microsoft.com/office/drawing/2016/5/11/chartex" xmlns:cx6="http://schemas.microsoft.com/office/drawing/2016/5/12/chartex" xmlns:cx7="http://schemas.microsoft.com/office/drawing/2016/5/13/chartex" xmlns:cx8="http://schemas.microsoft.com/office/drawing/2016/5/14/chartex" xmlns:mc="http://schemas.openxmlformats.org/markup-compatibility/2006" xmlns:aink="http://schemas.microsoft.com/office/drawing/2016/ink" xmlns:am3d="http://schemas.microsoft.com/office/drawing/2017/model3d" xmlns:o="urn:schemas-microsoft-com:office:office" xmlns:oel="http://schemas.microsoft.com/office/2019/extlst" xmlns:r="http://schemas.openxmlformats.org/officeDocument/2006/relationships" xmlns:m="http://schemas.openxmlformats.org/officeDocument/2006/math" xmlns:v="urn:schemas-microsoft-com:vml" xmlns:wp14="http://schemas.microsoft.com/office/word/2010/wordprocessingDrawing" xmlns:wp="http://schemas.openxmlformats.org/drawingml/2006/wordprocessingDrawing" xmlns:w10="urn:schemas-microsoft-com:office:word" xmlns:w="http://schemas.openxmlformats.org/wordprocessingml/2006/main" xmlns:w14="http://schemas.microsoft.com/office/word/2010/wordml" xmlns:w15="http://schemas.microsoft.com/office/word/2012/wordml" xmlns:w16cex="http://schemas.microsoft.com/office/word/2018/wordml/cex" xmlns:w16cid="http://schemas.microsoft.com/office/word/2016/wordml/cid" xmlns:w16="http://schemas.microsoft.com/office/word/2018/wordml" xmlns:w16du="http://schemas.microsoft.com/office/word/2023/wordml/word16du" xmlns:w16sdtdh="http://schemas.microsoft.com/office/word/2020/wordml/sdtdatahash" xmlns:w16se="http://schemas.microsoft.com/office/word/2015/wordml/symex" xmlns:wpg="http://schemas.microsoft.com/office/word/2010/wordprocessingGroup" xmlns:wpi="http://schemas.microsoft.com/office/word/2010/wordprocessingInk" xmlns:wne="http://schemas.microsoft.com/office/word/2006/wordml" xmlns:wps="http://schemas.microsoft.com/office/word/2010/wordprocessingShape" mc:Ignorable="w14 w15 w16se w16cid w16 w16cex w16sdtdh w16du wp14">
+<w:document xmlns:wpc="http://schemas.microsoft.com/office/word/2010/wordprocessingCanvas" xmlns:cx="http://schemas.microsoft.com/office/drawing/2014/chartex" xmlns:cx1="http://schemas.microsoft.com/office/drawing/2015/9/8/chartex" xmlns:cx2="http://schemas.microsoft.com/office/drawing/2015/10/21/chartex" xmlns:cx3="http://schemas.microsoft.com/office/drawing/2016/5/9/chartex" xmlns:cx4="http://schemas.microsoft.com/office/drawing/2016/5/10/chartex" xmlns:cx5="http://schemas.microsoft.com/office/drawing/2016/5/11/chartex" xmlns:cx6="http://schemas.microsoft.com/office/drawing/2016/5/12/chartex" xmlns:cx7="http://schemas.microsoft.com/office/drawing/2016/5/13/chartex" xmlns:cx8="http://schemas.microsoft.com/office/drawing/2016/5/14/chartex" xmlns:mc="http://schemas.openxmlformats.org/markup-compatibility/2006" xmlns:aink="http://schemas.microsoft.com/office/drawing/2016/ink" xmlns:am3d="http://schemas.microsoft.com/office/drawing/2017/model3d" xmlns:o="urn:schemas-microsoft-com:office:office" xmlns:oel="http://schemas.microsoft.com/office/2019/extlst" xmlns:r="http://schemas.openxmlformats.org/officeDocument/2006/relationships" xmlns:m="http://schemas.openxmlformats.org/officeDocument/2006/math" xmlns:v="urn:schemas-microsoft-com:vml" xmlns:wp14="http://schemas.microsoft.com/office/word/2010/wordprocessingDrawing" xmlns:wp="http://schemas.openxmlformats.org/drawingml/2006/wordprocessingDrawing" xmlns:w10="urn:schemas-microsoft-com:office:word" xmlns:w="http://schemas.openxmlformats.org/wordprocessingml/2006/main" xmlns:w14="http://schemas.microsoft.com/office/word/2010/wordml" xmlns:w15="http://schemas.microsoft.com/office/word/2012/wordml" xmlns:w16cex="http://schemas.microsoft.com/office/word/2018/wordml/cex" xmlns:w16cid="http://schemas.microsoft.com/office/word/2016/wordml/cid" xmlns:w16="http://schemas.microsoft.com/office/word/2018/wordml" xmlns:w16du="http://schemas.microsoft.com/office/word/2023/wordml/word16du" xmlns:w16sdtdh="http://schemas.microsoft.com/office/word/2020/wordml/sdtdatahash" xmlns:w16sdtfl="http://schemas.microsoft.com/office/word/2024/wordml/sdtformatlock" xmlns:w16se="http://schemas.microsoft.com/office/word/2015/wordml/symex" xmlns:wpg="http://schemas.microsoft.com/office/word/2010/wordprocessingGroup" xmlns:wpi="http://schemas.microsoft.com/office/word/2010/wordprocessingInk" xmlns:wne="http://schemas.microsoft.com/office/word/2006/wordml" xmlns:wps="http://schemas.microsoft.com/office/word/2010/wordprocessingShape" mc:Ignorable="w14 w15 w16se w16cid w16 w16cex w16sdtdh w16sdtfl w16du wp14">
   <w:body>
     <w:p>
       <w:pPr>
@@ -99,27 +99,7 @@
           <w:sz w:val="52"/>
           <w:szCs w:val="52"/>
         </w:rPr>
-        <w:t xml:space="preserve">Class </w:t>
-      </w:r>
-      <w:r>
-        <w:rPr>
-          <w:rFonts w:ascii="Times New Roman" w:hAnsi="Times New Roman" w:cs="Times New Roman"/>
-          <w:b/>
-          <w:bCs/>
-          <w:sz w:val="52"/>
-          <w:szCs w:val="52"/>
-        </w:rPr>
-        <w:t>6</w:t>
-      </w:r>
-      <w:r>
-        <w:rPr>
-          <w:rFonts w:ascii="Times New Roman" w:hAnsi="Times New Roman" w:cs="Times New Roman"/>
-          <w:b/>
-          <w:bCs/>
-          <w:sz w:val="52"/>
-          <w:szCs w:val="52"/>
-        </w:rPr>
-        <w:t>, Project work</w:t>
+        <w:t>Class 6, Project work</w:t>
       </w:r>
     </w:p>
     <w:p>
@@ -231,15 +211,7 @@
           <w:sz w:val="40"/>
           <w:szCs w:val="40"/>
         </w:rPr>
-        <w:t xml:space="preserve"> </w:t>
-      </w:r>
-      <w:r>
-        <w:rPr>
-          <w:rFonts w:ascii="Times New Roman" w:hAnsi="Times New Roman" w:cs="Times New Roman"/>
-          <w:sz w:val="40"/>
-          <w:szCs w:val="40"/>
-        </w:rPr>
-        <w:t>on chart paper</w:t>
+        <w:t xml:space="preserve"> on chart paper</w:t>
       </w:r>
       <w:r>
         <w:rPr>
@@ -257,67 +229,7 @@
           <w:sz w:val="40"/>
           <w:szCs w:val="40"/>
         </w:rPr>
-        <w:t xml:space="preserve">Input </w:t>
-      </w:r>
-      <w:r>
-        <w:rPr>
-          <w:rFonts w:ascii="Times New Roman" w:hAnsi="Times New Roman" w:cs="Times New Roman"/>
-          <w:b/>
-          <w:bCs/>
-          <w:sz w:val="40"/>
-          <w:szCs w:val="40"/>
-        </w:rPr>
-        <w:t>device</w:t>
-      </w:r>
-      <w:r>
-        <w:rPr>
-          <w:rFonts w:ascii="Times New Roman" w:hAnsi="Times New Roman" w:cs="Times New Roman"/>
-          <w:b/>
-          <w:bCs/>
-          <w:sz w:val="40"/>
-          <w:szCs w:val="40"/>
-        </w:rPr>
-        <w:t xml:space="preserve">, output </w:t>
-      </w:r>
-      <w:r>
-        <w:rPr>
-          <w:rFonts w:ascii="Times New Roman" w:hAnsi="Times New Roman" w:cs="Times New Roman"/>
-          <w:b/>
-          <w:bCs/>
-          <w:sz w:val="40"/>
-          <w:szCs w:val="40"/>
-        </w:rPr>
-        <w:t>device</w:t>
-      </w:r>
-      <w:r>
-        <w:rPr>
-          <w:rFonts w:ascii="Times New Roman" w:hAnsi="Times New Roman" w:cs="Times New Roman"/>
-          <w:b/>
-          <w:bCs/>
-          <w:sz w:val="40"/>
-          <w:szCs w:val="40"/>
-        </w:rPr>
-        <w:t xml:space="preserve">, processing </w:t>
-      </w:r>
-      <w:r>
-        <w:rPr>
-          <w:rFonts w:ascii="Times New Roman" w:hAnsi="Times New Roman" w:cs="Times New Roman"/>
-          <w:b/>
-          <w:bCs/>
-          <w:sz w:val="40"/>
-          <w:szCs w:val="40"/>
-        </w:rPr>
-        <w:t>device</w:t>
-      </w:r>
-      <w:r>
-        <w:rPr>
-          <w:rFonts w:ascii="Times New Roman" w:hAnsi="Times New Roman" w:cs="Times New Roman"/>
-          <w:b/>
-          <w:bCs/>
-          <w:sz w:val="40"/>
-          <w:szCs w:val="40"/>
-        </w:rPr>
-        <w:t>, memory &amp; storage device</w:t>
+        <w:t>Input device, output device, processing device, memory &amp; storage device</w:t>
       </w:r>
       <w:r>
         <w:rPr>
@@ -333,15 +245,7 @@
           <w:sz w:val="40"/>
           <w:szCs w:val="40"/>
         </w:rPr>
-        <w:t xml:space="preserve"> </w:t>
-      </w:r>
-      <w:r>
-        <w:rPr>
-          <w:rFonts w:ascii="Times New Roman" w:hAnsi="Times New Roman" w:cs="Times New Roman"/>
-          <w:sz w:val="40"/>
-          <w:szCs w:val="40"/>
-        </w:rPr>
-        <w:t>and demonstrate in your classroom.</w:t>
+        <w:t xml:space="preserve"> and demonstrate in your classroom.</w:t>
       </w:r>
     </w:p>
     <w:p>
@@ -377,31 +281,7 @@
           <w:sz w:val="40"/>
           <w:szCs w:val="40"/>
         </w:rPr>
-        <w:t xml:space="preserve"> Write all full-form from your book [at last] </w:t>
-      </w:r>
-      <w:r>
-        <w:rPr>
-          <w:rFonts w:ascii="Times New Roman" w:hAnsi="Times New Roman" w:cs="Times New Roman"/>
-          <w:sz w:val="40"/>
-          <w:szCs w:val="40"/>
-        </w:rPr>
-        <w:t>on chart paper</w:t>
-      </w:r>
-      <w:r>
-        <w:rPr>
-          <w:rFonts w:ascii="Times New Roman" w:hAnsi="Times New Roman" w:cs="Times New Roman"/>
-          <w:sz w:val="40"/>
-          <w:szCs w:val="40"/>
-        </w:rPr>
-        <w:t xml:space="preserve"> and </w:t>
-      </w:r>
-      <w:r>
-        <w:rPr>
-          <w:rFonts w:ascii="Times New Roman" w:hAnsi="Times New Roman" w:cs="Times New Roman"/>
-          <w:sz w:val="40"/>
-          <w:szCs w:val="40"/>
-        </w:rPr>
-        <w:t>demonstrate in your classroom.</w:t>
+        <w:t xml:space="preserve"> Write all full-form from your book [at last] on chart paper and demonstrate in your classroom.</w:t>
       </w:r>
     </w:p>
     <w:p>
@@ -607,27 +487,7 @@
           <w:sz w:val="52"/>
           <w:szCs w:val="52"/>
         </w:rPr>
-        <w:t xml:space="preserve">Class </w:t>
-      </w:r>
-      <w:r>
-        <w:rPr>
-          <w:rFonts w:ascii="Times New Roman" w:hAnsi="Times New Roman" w:cs="Times New Roman"/>
-          <w:b/>
-          <w:bCs/>
-          <w:sz w:val="52"/>
-          <w:szCs w:val="52"/>
-        </w:rPr>
-        <w:t>7</w:t>
-      </w:r>
-      <w:r>
-        <w:rPr>
-          <w:rFonts w:ascii="Times New Roman" w:hAnsi="Times New Roman" w:cs="Times New Roman"/>
-          <w:b/>
-          <w:bCs/>
-          <w:sz w:val="52"/>
-          <w:szCs w:val="52"/>
-        </w:rPr>
-        <w:t>, Project work</w:t>
+        <w:t>Class 7, Project work</w:t>
       </w:r>
     </w:p>
     <w:p>
@@ -712,15 +572,7 @@
           <w:sz w:val="40"/>
           <w:szCs w:val="40"/>
         </w:rPr>
-        <w:t xml:space="preserve">Draw on char paper “Working System of Computer” </w:t>
-      </w:r>
-      <w:r>
-        <w:rPr>
-          <w:rFonts w:ascii="Times New Roman" w:hAnsi="Times New Roman" w:cs="Times New Roman"/>
-          <w:sz w:val="40"/>
-          <w:szCs w:val="40"/>
-        </w:rPr>
-        <w:t>and demonstrate in your classroom.</w:t>
+        <w:t>Draw on char paper “Working System of Computer” and demonstrate in your classroom.</w:t>
       </w:r>
     </w:p>
     <w:p>
@@ -942,7 +794,6 @@
           <w:sz w:val="52"/>
           <w:szCs w:val="52"/>
         </w:rPr>
-        <w:lastRenderedPageBreak/>
         <w:drawing>
           <wp:anchor distT="0" distB="0" distL="114300" distR="114300" simplePos="0" relativeHeight="251663360" behindDoc="0" locked="0" layoutInCell="1" allowOverlap="1" wp14:anchorId="70710021" wp14:editId="3A1ED857">
             <wp:simplePos x="0" y="0"/>
@@ -1109,7 +960,25 @@
           <w:sz w:val="40"/>
           <w:szCs w:val="40"/>
         </w:rPr>
-        <w:t xml:space="preserve"> Draw on char paper “Working System of Computer” and demonstrate in your classroom.</w:t>
+        <w:t xml:space="preserve"> Draw on char paper “</w:t>
+      </w:r>
+      <w:r>
+        <w:rPr>
+          <w:rFonts w:ascii="Times New Roman" w:hAnsi="Times New Roman" w:cs="Times New Roman"/>
+          <w:b/>
+          <w:bCs/>
+          <w:sz w:val="40"/>
+          <w:szCs w:val="40"/>
+        </w:rPr>
+        <w:t>Working System of Computer</w:t>
+      </w:r>
+      <w:r>
+        <w:rPr>
+          <w:rFonts w:ascii="Times New Roman" w:hAnsi="Times New Roman" w:cs="Times New Roman"/>
+          <w:sz w:val="40"/>
+          <w:szCs w:val="40"/>
+        </w:rPr>
+        <w:t>” and demonstrate in your classroom.</w:t>
       </w:r>
     </w:p>
     <w:p>
@@ -1291,6 +1160,57 @@
           <w:szCs w:val="40"/>
         </w:rPr>
       </w:pPr>
+    </w:p>
+    <w:p>
+      <w:pPr>
+        <w:rPr>
+          <w:rFonts w:ascii="Times New Roman" w:hAnsi="Times New Roman" w:cs="Times New Roman"/>
+          <w:sz w:val="36"/>
+          <w:szCs w:val="36"/>
+          <w:u w:val="single"/>
+        </w:rPr>
+      </w:pPr>
+      <w:r>
+        <w:rPr>
+          <w:rFonts w:ascii="Times New Roman" w:hAnsi="Times New Roman" w:cs="Times New Roman"/>
+          <w:b/>
+          <w:bCs/>
+          <w:i/>
+          <w:iCs/>
+          <w:sz w:val="36"/>
+          <w:szCs w:val="36"/>
+          <w:u w:val="single"/>
+        </w:rPr>
+        <w:t xml:space="preserve">Presenting is another </w:t>
+      </w:r>
+      <w:proofErr w:type="gramStart"/>
+      <w:r>
+        <w:rPr>
+          <w:rFonts w:ascii="Times New Roman" w:hAnsi="Times New Roman" w:cs="Times New Roman"/>
+          <w:b/>
+          <w:bCs/>
+          <w:i/>
+          <w:iCs/>
+          <w:sz w:val="36"/>
+          <w:szCs w:val="36"/>
+          <w:u w:val="single"/>
+        </w:rPr>
+        <w:t>part,</w:t>
+      </w:r>
+      <w:proofErr w:type="gramEnd"/>
+      <w:r>
+        <w:rPr>
+          <w:rFonts w:ascii="Times New Roman" w:hAnsi="Times New Roman" w:cs="Times New Roman"/>
+          <w:b/>
+          <w:bCs/>
+          <w:i/>
+          <w:iCs/>
+          <w:sz w:val="36"/>
+          <w:szCs w:val="36"/>
+          <w:u w:val="single"/>
+        </w:rPr>
+        <w:t xml:space="preserve"> it’ll hamper your practical marks if you didn’t complete your project work.</w:t>
+      </w:r>
       <w:r>
         <w:rPr>
           <w:rFonts w:ascii="Times New Roman" w:hAnsi="Times New Roman" w:cs="Times New Roman"/>
@@ -1323,7 +1243,6 @@
           <w:sz w:val="52"/>
           <w:szCs w:val="52"/>
         </w:rPr>
-        <w:lastRenderedPageBreak/>
         <w:drawing>
           <wp:anchor distT="0" distB="0" distL="114300" distR="114300" simplePos="0" relativeHeight="251665408" behindDoc="0" locked="0" layoutInCell="1" allowOverlap="1" wp14:anchorId="55DE9EB9" wp14:editId="200D664A">
             <wp:simplePos x="0" y="0"/>
@@ -1757,16 +1676,6 @@
     </w:p>
     <w:p>
       <w:pPr>
-        <w:jc w:val="both"/>
-        <w:rPr>
-          <w:rFonts w:ascii="Times New Roman" w:hAnsi="Times New Roman" w:cs="Times New Roman"/>
-          <w:sz w:val="40"/>
-          <w:szCs w:val="40"/>
-        </w:rPr>
-      </w:pPr>
-    </w:p>
-    <w:p>
-      <w:pPr>
         <w:jc w:val="center"/>
         <w:rPr>
           <w:rFonts w:ascii="Times New Roman" w:hAnsi="Times New Roman" w:cs="Times New Roman"/>
@@ -1834,6 +1743,57 @@
           <w:szCs w:val="40"/>
         </w:rPr>
         <w:t>]</w:t>
+      </w:r>
+    </w:p>
+    <w:p>
+      <w:pPr>
+        <w:rPr>
+          <w:rFonts w:ascii="Times New Roman" w:hAnsi="Times New Roman" w:cs="Times New Roman"/>
+          <w:sz w:val="36"/>
+          <w:szCs w:val="36"/>
+          <w:u w:val="single"/>
+        </w:rPr>
+      </w:pPr>
+      <w:r>
+        <w:rPr>
+          <w:rFonts w:ascii="Times New Roman" w:hAnsi="Times New Roman" w:cs="Times New Roman"/>
+          <w:b/>
+          <w:bCs/>
+          <w:i/>
+          <w:iCs/>
+          <w:sz w:val="36"/>
+          <w:szCs w:val="36"/>
+          <w:u w:val="single"/>
+        </w:rPr>
+        <w:t xml:space="preserve">Presenting is another </w:t>
+      </w:r>
+      <w:proofErr w:type="gramStart"/>
+      <w:r>
+        <w:rPr>
+          <w:rFonts w:ascii="Times New Roman" w:hAnsi="Times New Roman" w:cs="Times New Roman"/>
+          <w:b/>
+          <w:bCs/>
+          <w:i/>
+          <w:iCs/>
+          <w:sz w:val="36"/>
+          <w:szCs w:val="36"/>
+          <w:u w:val="single"/>
+        </w:rPr>
+        <w:t>part,</w:t>
+      </w:r>
+      <w:proofErr w:type="gramEnd"/>
+      <w:r>
+        <w:rPr>
+          <w:rFonts w:ascii="Times New Roman" w:hAnsi="Times New Roman" w:cs="Times New Roman"/>
+          <w:b/>
+          <w:bCs/>
+          <w:i/>
+          <w:iCs/>
+          <w:sz w:val="36"/>
+          <w:szCs w:val="36"/>
+          <w:u w:val="single"/>
+        </w:rPr>
+        <w:t xml:space="preserve"> it’ll hamper your practical marks if you didn’t complete your project work.</w:t>
       </w:r>
     </w:p>
     <w:p>
@@ -1855,7 +1815,6 @@
           <w:sz w:val="52"/>
           <w:szCs w:val="52"/>
         </w:rPr>
-        <w:lastRenderedPageBreak/>
         <w:drawing>
           <wp:anchor distT="0" distB="0" distL="114300" distR="114300" simplePos="0" relativeHeight="251668480" behindDoc="0" locked="0" layoutInCell="1" allowOverlap="1" wp14:anchorId="6457788F" wp14:editId="0AB90328">
             <wp:simplePos x="0" y="0"/>
@@ -2051,17 +2010,7 @@
           <w:sz w:val="40"/>
           <w:szCs w:val="40"/>
         </w:rPr>
-        <w:t>2</w:t>
-      </w:r>
-      <w:r>
-        <w:rPr>
-          <w:rFonts w:ascii="Times New Roman" w:hAnsi="Times New Roman" w:cs="Times New Roman"/>
-          <w:b/>
-          <w:bCs/>
-          <w:sz w:val="40"/>
-          <w:szCs w:val="40"/>
-        </w:rPr>
-        <w:t>.</w:t>
+        <w:t>2.</w:t>
       </w:r>
       <w:r>
         <w:rPr>
@@ -2123,7 +2072,7 @@
           <w:szCs w:val="28"/>
           <w:lang w:bidi="ne-NP"/>
         </w:rPr>
-        <w:t xml:space="preserve">Use </w:t>
+        <w:t>Use Microsoft 365 to make presentation and send link to me</w:t>
       </w:r>
       <w:r>
         <w:rPr>
@@ -2136,32 +2085,6 @@
           <w:szCs w:val="28"/>
           <w:lang w:bidi="ne-NP"/>
         </w:rPr>
-        <w:t>Microsoft 365</w:t>
-      </w:r>
-      <w:r>
-        <w:rPr>
-          <w:rFonts w:ascii="Times New Roman" w:hAnsi="Times New Roman" w:cs="Times New Roman"/>
-          <w:b/>
-          <w:bCs/>
-          <w:i/>
-          <w:iCs/>
-          <w:sz w:val="28"/>
-          <w:szCs w:val="28"/>
-          <w:lang w:bidi="ne-NP"/>
-        </w:rPr>
-        <w:t xml:space="preserve"> to make presentation and send link to me</w:t>
-      </w:r>
-      <w:r>
-        <w:rPr>
-          <w:rFonts w:ascii="Times New Roman" w:hAnsi="Times New Roman" w:cs="Times New Roman"/>
-          <w:b/>
-          <w:bCs/>
-          <w:i/>
-          <w:iCs/>
-          <w:sz w:val="28"/>
-          <w:szCs w:val="28"/>
-          <w:lang w:bidi="ne-NP"/>
-        </w:rPr>
         <w:t>.</w:t>
       </w:r>
     </w:p>
@@ -2265,10 +2188,669 @@
       <w:pPr>
         <w:rPr>
           <w:rFonts w:ascii="Times New Roman" w:hAnsi="Times New Roman" w:cs="Times New Roman"/>
-          <w:sz w:val="40"/>
-          <w:szCs w:val="40"/>
-        </w:rPr>
-      </w:pPr>
+          <w:sz w:val="36"/>
+          <w:szCs w:val="36"/>
+          <w:u w:val="single"/>
+        </w:rPr>
+      </w:pPr>
+      <w:r>
+        <w:rPr>
+          <w:rFonts w:ascii="Times New Roman" w:hAnsi="Times New Roman" w:cs="Times New Roman"/>
+          <w:b/>
+          <w:bCs/>
+          <w:i/>
+          <w:iCs/>
+          <w:sz w:val="36"/>
+          <w:szCs w:val="36"/>
+          <w:u w:val="single"/>
+        </w:rPr>
+        <w:t xml:space="preserve">Presenting is another </w:t>
+      </w:r>
+      <w:proofErr w:type="gramStart"/>
+      <w:r>
+        <w:rPr>
+          <w:rFonts w:ascii="Times New Roman" w:hAnsi="Times New Roman" w:cs="Times New Roman"/>
+          <w:b/>
+          <w:bCs/>
+          <w:i/>
+          <w:iCs/>
+          <w:sz w:val="36"/>
+          <w:szCs w:val="36"/>
+          <w:u w:val="single"/>
+        </w:rPr>
+        <w:t>part,</w:t>
+      </w:r>
+      <w:proofErr w:type="gramEnd"/>
+      <w:r>
+        <w:rPr>
+          <w:rFonts w:ascii="Times New Roman" w:hAnsi="Times New Roman" w:cs="Times New Roman"/>
+          <w:b/>
+          <w:bCs/>
+          <w:i/>
+          <w:iCs/>
+          <w:sz w:val="36"/>
+          <w:szCs w:val="36"/>
+          <w:u w:val="single"/>
+        </w:rPr>
+        <w:t xml:space="preserve"> it’ll hamper your practical marks if you didn’t complete your project work.</w:t>
+      </w:r>
+      <w:r>
+        <w:rPr>
+          <w:rFonts w:ascii="Times New Roman" w:hAnsi="Times New Roman" w:cs="Times New Roman"/>
+          <w:sz w:val="40"/>
+          <w:szCs w:val="40"/>
+        </w:rPr>
+        <w:br w:type="page"/>
+      </w:r>
+    </w:p>
+    <w:p>
+      <w:pPr>
+        <w:rPr>
+          <w:rFonts w:ascii="Times New Roman" w:hAnsi="Times New Roman" w:cs="Times New Roman"/>
+          <w:b/>
+          <w:bCs/>
+          <w:sz w:val="52"/>
+          <w:szCs w:val="52"/>
+        </w:rPr>
+      </w:pPr>
+      <w:r>
+        <w:rPr>
+          <w:rFonts w:ascii="Times New Roman" w:hAnsi="Times New Roman" w:cs="Times New Roman"/>
+          <w:b/>
+          <w:bCs/>
+          <w:noProof/>
+          <w:sz w:val="52"/>
+          <w:szCs w:val="52"/>
+        </w:rPr>
+        <w:drawing>
+          <wp:anchor distT="0" distB="0" distL="114300" distR="114300" simplePos="0" relativeHeight="251670528" behindDoc="0" locked="0" layoutInCell="1" allowOverlap="1" wp14:anchorId="3D6B8623" wp14:editId="6105C1D5">
+            <wp:simplePos x="0" y="0"/>
+            <wp:positionH relativeFrom="margin">
+              <wp:posOffset>4895850</wp:posOffset>
+            </wp:positionH>
+            <wp:positionV relativeFrom="paragraph">
+              <wp:posOffset>-387350</wp:posOffset>
+            </wp:positionV>
+            <wp:extent cx="2188845" cy="1812308"/>
+            <wp:effectExtent l="0" t="0" r="1905" b="0"/>
+            <wp:wrapNone/>
+            <wp:docPr id="1918438115" name="Picture 1918438115"/>
+            <wp:cNvGraphicFramePr>
+              <a:graphicFrameLocks xmlns:a="http://schemas.openxmlformats.org/drawingml/2006/main" noChangeAspect="1"/>
+            </wp:cNvGraphicFramePr>
+            <a:graphic xmlns:a="http://schemas.openxmlformats.org/drawingml/2006/main">
+              <a:graphicData uri="http://schemas.openxmlformats.org/drawingml/2006/picture">
+                <pic:pic xmlns:pic="http://schemas.openxmlformats.org/drawingml/2006/picture">
+                  <pic:nvPicPr>
+                    <pic:cNvPr id="604094950" name="Picture 1"/>
+                    <pic:cNvPicPr>
+                      <a:picLocks noChangeAspect="1"/>
+                    </pic:cNvPicPr>
+                  </pic:nvPicPr>
+                  <pic:blipFill>
+                    <a:blip r:embed="rId4">
+                      <a:extLst>
+                        <a:ext uri="{BEBA8EAE-BF5A-486C-A8C5-ECC9F3942E4B}">
+                          <a14:imgProps xmlns:a14="http://schemas.microsoft.com/office/drawing/2010/main">
+                            <a14:imgLayer r:embed="rId5">
+                              <a14:imgEffect>
+                                <a14:sharpenSoften amount="50000"/>
+                              </a14:imgEffect>
+                            </a14:imgLayer>
+                          </a14:imgProps>
+                        </a:ext>
+                        <a:ext uri="{28A0092B-C50C-407E-A947-70E740481C1C}">
+                          <a14:useLocalDpi xmlns:a14="http://schemas.microsoft.com/office/drawing/2010/main" val="0"/>
+                        </a:ext>
+                        <a:ext uri="{837473B0-CC2E-450A-ABE3-18F120FF3D39}">
+                          <a1611:picAttrSrcUrl xmlns:a1611="http://schemas.microsoft.com/office/drawing/2016/11/main" r:id="rId6"/>
+                        </a:ext>
+                      </a:extLst>
+                    </a:blip>
+                    <a:stretch>
+                      <a:fillRect/>
+                    </a:stretch>
+                  </pic:blipFill>
+                  <pic:spPr>
+                    <a:xfrm>
+                      <a:off x="0" y="0"/>
+                      <a:ext cx="2188845" cy="1812308"/>
+                    </a:xfrm>
+                    <a:prstGeom prst="rect">
+                      <a:avLst/>
+                    </a:prstGeom>
+                  </pic:spPr>
+                </pic:pic>
+              </a:graphicData>
+            </a:graphic>
+            <wp14:sizeRelH relativeFrom="margin">
+              <wp14:pctWidth>0</wp14:pctWidth>
+            </wp14:sizeRelH>
+            <wp14:sizeRelV relativeFrom="margin">
+              <wp14:pctHeight>0</wp14:pctHeight>
+            </wp14:sizeRelV>
+          </wp:anchor>
+        </w:drawing>
+      </w:r>
+      <w:r>
+        <w:rPr>
+          <w:rFonts w:ascii="Times New Roman" w:hAnsi="Times New Roman" w:cs="Times New Roman"/>
+          <w:b/>
+          <w:bCs/>
+          <w:sz w:val="52"/>
+          <w:szCs w:val="52"/>
+        </w:rPr>
+        <w:t xml:space="preserve">Class </w:t>
+      </w:r>
+      <w:r>
+        <w:rPr>
+          <w:rFonts w:ascii="Times New Roman" w:hAnsi="Times New Roman" w:cs="Times New Roman"/>
+          <w:b/>
+          <w:bCs/>
+          <w:sz w:val="52"/>
+          <w:szCs w:val="52"/>
+        </w:rPr>
+        <w:t>9</w:t>
+      </w:r>
+      <w:r>
+        <w:rPr>
+          <w:rFonts w:ascii="Times New Roman" w:hAnsi="Times New Roman" w:cs="Times New Roman"/>
+          <w:b/>
+          <w:bCs/>
+          <w:sz w:val="52"/>
+          <w:szCs w:val="52"/>
+        </w:rPr>
+        <w:t>, Project work</w:t>
+      </w:r>
+    </w:p>
+    <w:p>
+      <w:pPr>
+        <w:spacing w:after="360"/>
+        <w:rPr>
+          <w:i/>
+          <w:iCs/>
+          <w:sz w:val="36"/>
+          <w:szCs w:val="36"/>
+        </w:rPr>
+      </w:pPr>
+      <w:r>
+        <w:rPr>
+          <w:i/>
+          <w:iCs/>
+          <w:sz w:val="36"/>
+          <w:szCs w:val="36"/>
+        </w:rPr>
+        <w:t>Dear students, stay safe and hydrated this summer.</w:t>
+      </w:r>
+    </w:p>
+    <w:p>
+      <w:pPr>
+        <w:ind w:left="3600"/>
+        <w:jc w:val="both"/>
+        <w:rPr>
+          <w:b/>
+          <w:bCs/>
+          <w:sz w:val="36"/>
+          <w:szCs w:val="36"/>
+        </w:rPr>
+      </w:pPr>
+    </w:p>
+    <w:p>
+      <w:pPr>
+        <w:rPr>
+          <w:rFonts w:ascii="Times New Roman" w:hAnsi="Times New Roman" w:cs="Times New Roman"/>
+          <w:sz w:val="36"/>
+          <w:szCs w:val="36"/>
+        </w:rPr>
+      </w:pPr>
+      <w:r>
+        <w:rPr>
+          <w:rFonts w:ascii="Times New Roman" w:hAnsi="Times New Roman" w:cs="Times New Roman"/>
+          <w:b/>
+          <w:bCs/>
+          <w:sz w:val="40"/>
+          <w:szCs w:val="40"/>
+        </w:rPr>
+        <w:t>1.</w:t>
+      </w:r>
+      <w:r>
+        <w:rPr>
+          <w:rFonts w:ascii="Times New Roman" w:hAnsi="Times New Roman" w:cs="Times New Roman"/>
+          <w:sz w:val="40"/>
+          <w:szCs w:val="40"/>
+        </w:rPr>
+        <w:t xml:space="preserve"> </w:t>
+      </w:r>
+      <w:r>
+        <w:rPr>
+          <w:rFonts w:ascii="Times New Roman" w:hAnsi="Times New Roman" w:cs="Times New Roman"/>
+          <w:sz w:val="36"/>
+          <w:szCs w:val="36"/>
+        </w:rPr>
+        <w:t xml:space="preserve">Collect the different information about the different generation of computers and prepare a slide show. [Mail id: </w:t>
+      </w:r>
+      <w:hyperlink r:id="rId8" w:history="1">
+        <w:r>
+          <w:rPr>
+            <w:rStyle w:val="Hyperlink"/>
+            <w:rFonts w:ascii="Times New Roman" w:hAnsi="Times New Roman" w:cs="Times New Roman"/>
+            <w:sz w:val="36"/>
+            <w:szCs w:val="36"/>
+          </w:rPr>
+          <w:t>nineclassoo9@gmail.com</w:t>
+        </w:r>
+      </w:hyperlink>
+      <w:r>
+        <w:rPr>
+          <w:rFonts w:ascii="Times New Roman" w:hAnsi="Times New Roman" w:cs="Times New Roman"/>
+          <w:sz w:val="36"/>
+          <w:szCs w:val="36"/>
+        </w:rPr>
+        <w:t xml:space="preserve">, and cc to: </w:t>
+      </w:r>
+      <w:hyperlink r:id="rId9" w:history="1">
+        <w:r>
+          <w:rPr>
+            <w:rStyle w:val="Hyperlink"/>
+            <w:rFonts w:ascii="Times New Roman" w:hAnsi="Times New Roman" w:cs="Times New Roman"/>
+            <w:sz w:val="36"/>
+            <w:szCs w:val="36"/>
+          </w:rPr>
+          <w:t>bishal.r@gsps.edu.np</w:t>
+        </w:r>
+      </w:hyperlink>
+      <w:r>
+        <w:rPr>
+          <w:rFonts w:ascii="Times New Roman" w:hAnsi="Times New Roman" w:cs="Times New Roman"/>
+          <w:sz w:val="36"/>
+          <w:szCs w:val="36"/>
+        </w:rPr>
+        <w:t>]</w:t>
+      </w:r>
+    </w:p>
+    <w:p>
+      <w:pPr>
+        <w:rPr>
+          <w:rFonts w:ascii="Times New Roman" w:hAnsi="Times New Roman" w:cs="Times New Roman"/>
+          <w:sz w:val="36"/>
+          <w:szCs w:val="36"/>
+        </w:rPr>
+      </w:pPr>
+      <w:r>
+        <w:rPr>
+          <w:b/>
+          <w:bCs/>
+          <w:noProof/>
+          <w:sz w:val="36"/>
+          <w:szCs w:val="36"/>
+        </w:rPr>
+        <w:drawing>
+          <wp:anchor distT="0" distB="0" distL="114300" distR="114300" simplePos="0" relativeHeight="251671552" behindDoc="0" locked="0" layoutInCell="1" allowOverlap="1" wp14:anchorId="34E9EF68" wp14:editId="629705DC">
+            <wp:simplePos x="0" y="0"/>
+            <wp:positionH relativeFrom="margin">
+              <wp:align>center</wp:align>
+            </wp:positionH>
+            <wp:positionV relativeFrom="paragraph">
+              <wp:posOffset>261620</wp:posOffset>
+            </wp:positionV>
+            <wp:extent cx="6616700" cy="3787140"/>
+            <wp:effectExtent l="0" t="0" r="0" b="3810"/>
+            <wp:wrapNone/>
+            <wp:docPr id="2081109394" name="Picture 1" descr="Components of Computer. • Applications of Computers in… | by Uzair Khan |  Medium"/>
+            <wp:cNvGraphicFramePr>
+              <a:graphicFrameLocks xmlns:a="http://schemas.openxmlformats.org/drawingml/2006/main" noChangeAspect="1"/>
+            </wp:cNvGraphicFramePr>
+            <a:graphic xmlns:a="http://schemas.openxmlformats.org/drawingml/2006/main">
+              <a:graphicData uri="http://schemas.openxmlformats.org/drawingml/2006/picture">
+                <pic:pic xmlns:pic="http://schemas.openxmlformats.org/drawingml/2006/picture">
+                  <pic:nvPicPr>
+                    <pic:cNvPr id="0" name="Picture 1" descr="Components of Computer. • Applications of Computers in… | by Uzair Khan |  Medium"/>
+                    <pic:cNvPicPr>
+                      <a:picLocks noChangeAspect="1" noChangeArrowheads="1"/>
+                    </pic:cNvPicPr>
+                  </pic:nvPicPr>
+                  <pic:blipFill>
+                    <a:blip r:embed="rId7">
+                      <a:extLst>
+                        <a:ext uri="{28A0092B-C50C-407E-A947-70E740481C1C}">
+                          <a14:useLocalDpi xmlns:a14="http://schemas.microsoft.com/office/drawing/2010/main" val="0"/>
+                        </a:ext>
+                      </a:extLst>
+                    </a:blip>
+                    <a:srcRect/>
+                    <a:stretch>
+                      <a:fillRect/>
+                    </a:stretch>
+                  </pic:blipFill>
+                  <pic:spPr bwMode="auto">
+                    <a:xfrm>
+                      <a:off x="0" y="0"/>
+                      <a:ext cx="6617182" cy="3787416"/>
+                    </a:xfrm>
+                    <a:prstGeom prst="rect">
+                      <a:avLst/>
+                    </a:prstGeom>
+                    <a:noFill/>
+                    <a:ln>
+                      <a:noFill/>
+                    </a:ln>
+                  </pic:spPr>
+                </pic:pic>
+              </a:graphicData>
+            </a:graphic>
+            <wp14:sizeRelH relativeFrom="margin">
+              <wp14:pctWidth>0</wp14:pctWidth>
+            </wp14:sizeRelH>
+            <wp14:sizeRelV relativeFrom="margin">
+              <wp14:pctHeight>0</wp14:pctHeight>
+            </wp14:sizeRelV>
+          </wp:anchor>
+        </w:drawing>
+      </w:r>
+      <w:r>
+        <w:rPr>
+          <w:rFonts w:ascii="Times New Roman" w:hAnsi="Times New Roman" w:cs="Times New Roman"/>
+          <w:b/>
+          <w:bCs/>
+          <w:sz w:val="36"/>
+          <w:szCs w:val="36"/>
+        </w:rPr>
+        <w:t>2.</w:t>
+      </w:r>
+      <w:r>
+        <w:rPr>
+          <w:rFonts w:ascii="Times New Roman" w:hAnsi="Times New Roman" w:cs="Times New Roman"/>
+          <w:sz w:val="36"/>
+          <w:szCs w:val="36"/>
+        </w:rPr>
+        <w:t xml:space="preserve"> Prepare block diagram of computer system on chart paper.</w:t>
+      </w:r>
+    </w:p>
+    <w:p>
+      <w:pPr>
+        <w:rPr>
+          <w:rFonts w:ascii="Times New Roman" w:hAnsi="Times New Roman" w:cs="Times New Roman"/>
+          <w:sz w:val="36"/>
+          <w:szCs w:val="36"/>
+        </w:rPr>
+      </w:pPr>
+    </w:p>
+    <w:p>
+      <w:pPr>
+        <w:rPr>
+          <w:rFonts w:ascii="Times New Roman" w:hAnsi="Times New Roman" w:cs="Times New Roman"/>
+          <w:sz w:val="36"/>
+          <w:szCs w:val="36"/>
+        </w:rPr>
+      </w:pPr>
+    </w:p>
+    <w:p>
+      <w:pPr>
+        <w:rPr>
+          <w:rFonts w:ascii="Times New Roman" w:hAnsi="Times New Roman" w:cs="Times New Roman"/>
+          <w:sz w:val="36"/>
+          <w:szCs w:val="36"/>
+        </w:rPr>
+      </w:pPr>
+    </w:p>
+    <w:p>
+      <w:pPr>
+        <w:rPr>
+          <w:rFonts w:ascii="Times New Roman" w:hAnsi="Times New Roman" w:cs="Times New Roman"/>
+          <w:sz w:val="36"/>
+          <w:szCs w:val="36"/>
+        </w:rPr>
+      </w:pPr>
+    </w:p>
+    <w:p>
+      <w:pPr>
+        <w:rPr>
+          <w:rFonts w:ascii="Times New Roman" w:hAnsi="Times New Roman" w:cs="Times New Roman"/>
+          <w:sz w:val="36"/>
+          <w:szCs w:val="36"/>
+        </w:rPr>
+      </w:pPr>
+    </w:p>
+    <w:p>
+      <w:pPr>
+        <w:rPr>
+          <w:rFonts w:ascii="Times New Roman" w:hAnsi="Times New Roman" w:cs="Times New Roman"/>
+          <w:sz w:val="36"/>
+          <w:szCs w:val="36"/>
+        </w:rPr>
+      </w:pPr>
+    </w:p>
+    <w:p>
+      <w:pPr>
+        <w:rPr>
+          <w:rFonts w:ascii="Times New Roman" w:hAnsi="Times New Roman" w:cs="Times New Roman"/>
+          <w:sz w:val="36"/>
+          <w:szCs w:val="36"/>
+        </w:rPr>
+      </w:pPr>
+    </w:p>
+    <w:p>
+      <w:pPr>
+        <w:rPr>
+          <w:rFonts w:ascii="Times New Roman" w:hAnsi="Times New Roman" w:cs="Times New Roman"/>
+          <w:sz w:val="36"/>
+          <w:szCs w:val="36"/>
+        </w:rPr>
+      </w:pPr>
+    </w:p>
+    <w:p>
+      <w:pPr>
+        <w:rPr>
+          <w:rFonts w:ascii="Times New Roman" w:hAnsi="Times New Roman" w:cs="Times New Roman"/>
+          <w:sz w:val="36"/>
+          <w:szCs w:val="36"/>
+        </w:rPr>
+      </w:pPr>
+    </w:p>
+    <w:p>
+      <w:pPr>
+        <w:rPr>
+          <w:rFonts w:ascii="Times New Roman" w:hAnsi="Times New Roman" w:cs="Times New Roman"/>
+          <w:sz w:val="36"/>
+          <w:szCs w:val="36"/>
+        </w:rPr>
+      </w:pPr>
+    </w:p>
+    <w:p>
+      <w:pPr>
+        <w:rPr>
+          <w:rFonts w:ascii="Times New Roman" w:hAnsi="Times New Roman" w:cs="Times New Roman"/>
+          <w:sz w:val="36"/>
+          <w:szCs w:val="36"/>
+        </w:rPr>
+      </w:pPr>
+      <w:r>
+        <w:rPr>
+          <w:rFonts w:ascii="Times New Roman" w:hAnsi="Times New Roman" w:cs="Times New Roman"/>
+          <w:b/>
+          <w:bCs/>
+          <w:sz w:val="36"/>
+          <w:szCs w:val="36"/>
+        </w:rPr>
+        <w:t>3.</w:t>
+      </w:r>
+      <w:r>
+        <w:rPr>
+          <w:rFonts w:ascii="Times New Roman" w:hAnsi="Times New Roman" w:cs="Times New Roman"/>
+          <w:sz w:val="36"/>
+          <w:szCs w:val="36"/>
+        </w:rPr>
+        <w:t xml:space="preserve"> Write all full-form from your book [at last] on chart paper and demonstrate in your classroom</w:t>
+      </w:r>
+      <w:r>
+        <w:rPr>
+          <w:rFonts w:ascii="Times New Roman" w:hAnsi="Times New Roman" w:cs="Times New Roman"/>
+          <w:sz w:val="36"/>
+          <w:szCs w:val="36"/>
+        </w:rPr>
+        <w:t>.</w:t>
+      </w:r>
+    </w:p>
+    <w:p>
+      <w:pPr>
+        <w:rPr>
+          <w:rFonts w:ascii="Times New Roman" w:hAnsi="Times New Roman" w:cs="Times New Roman"/>
+          <w:sz w:val="36"/>
+          <w:szCs w:val="36"/>
+        </w:rPr>
+      </w:pPr>
+      <w:r>
+        <w:rPr>
+          <w:rFonts w:ascii="Times New Roman" w:hAnsi="Times New Roman" w:cs="Times New Roman"/>
+          <w:sz w:val="36"/>
+          <w:szCs w:val="36"/>
+        </w:rPr>
+        <w:t xml:space="preserve">4. Create a personal blog if you’ve not created yet using suitable tools e.g. medium, blogspot, or GitHub or similar. </w:t>
+      </w:r>
+      <w:r>
+        <w:rPr>
+          <w:rFonts w:ascii="Times New Roman" w:hAnsi="Times New Roman" w:cs="Times New Roman"/>
+          <w:sz w:val="36"/>
+          <w:szCs w:val="36"/>
+        </w:rPr>
+        <w:t xml:space="preserve">[Mail id: </w:t>
+      </w:r>
+      <w:hyperlink r:id="rId10" w:history="1">
+        <w:r>
+          <w:rPr>
+            <w:rStyle w:val="Hyperlink"/>
+            <w:rFonts w:ascii="Times New Roman" w:hAnsi="Times New Roman" w:cs="Times New Roman"/>
+            <w:sz w:val="36"/>
+            <w:szCs w:val="36"/>
+          </w:rPr>
+          <w:t>nineclassoo9@gmail.com</w:t>
+        </w:r>
+      </w:hyperlink>
+      <w:r>
+        <w:rPr>
+          <w:rFonts w:ascii="Times New Roman" w:hAnsi="Times New Roman" w:cs="Times New Roman"/>
+          <w:sz w:val="36"/>
+          <w:szCs w:val="36"/>
+        </w:rPr>
+        <w:t xml:space="preserve">, and cc to: </w:t>
+      </w:r>
+      <w:hyperlink r:id="rId11" w:history="1">
+        <w:r>
+          <w:rPr>
+            <w:rStyle w:val="Hyperlink"/>
+            <w:rFonts w:ascii="Times New Roman" w:hAnsi="Times New Roman" w:cs="Times New Roman"/>
+            <w:sz w:val="36"/>
+            <w:szCs w:val="36"/>
+          </w:rPr>
+          <w:t>bishal.r@gsps.edu.np</w:t>
+        </w:r>
+      </w:hyperlink>
+      <w:r>
+        <w:rPr>
+          <w:rFonts w:ascii="Times New Roman" w:hAnsi="Times New Roman" w:cs="Times New Roman"/>
+          <w:sz w:val="36"/>
+          <w:szCs w:val="36"/>
+        </w:rPr>
+        <w:t>]</w:t>
+      </w:r>
+    </w:p>
+    <w:p>
+      <w:pPr>
+        <w:jc w:val="center"/>
+        <w:rPr>
+          <w:rFonts w:ascii="Times New Roman" w:hAnsi="Times New Roman" w:cs="Times New Roman"/>
+          <w:b/>
+          <w:bCs/>
+          <w:sz w:val="36"/>
+          <w:szCs w:val="36"/>
+        </w:rPr>
+      </w:pPr>
+      <w:r>
+        <w:rPr>
+          <w:rFonts w:ascii="Times New Roman" w:hAnsi="Times New Roman" w:cs="Times New Roman"/>
+          <w:b/>
+          <w:bCs/>
+          <w:sz w:val="36"/>
+          <w:szCs w:val="36"/>
+        </w:rPr>
+        <w:t>[Note: Do any one of them from your own easiness]</w:t>
+      </w:r>
+    </w:p>
+    <w:p>
+      <w:pPr>
+        <w:rPr>
+          <w:rFonts w:ascii="Times New Roman" w:hAnsi="Times New Roman" w:cs="Times New Roman"/>
+          <w:b/>
+          <w:bCs/>
+          <w:i/>
+          <w:iCs/>
+          <w:sz w:val="36"/>
+          <w:szCs w:val="36"/>
+        </w:rPr>
+      </w:pPr>
+      <w:r>
+        <w:rPr>
+          <w:rFonts w:ascii="Times New Roman" w:hAnsi="Times New Roman" w:cs="Times New Roman"/>
+          <w:b/>
+          <w:bCs/>
+          <w:i/>
+          <w:iCs/>
+          <w:sz w:val="36"/>
+          <w:szCs w:val="36"/>
+        </w:rPr>
+        <w:t>[We’ll present the best chart out there in our classroom – Class 9]</w:t>
+      </w:r>
+    </w:p>
+    <w:p>
+      <w:pPr>
+        <w:rPr>
+          <w:rFonts w:ascii="Times New Roman" w:hAnsi="Times New Roman" w:cs="Times New Roman"/>
+          <w:sz w:val="36"/>
+          <w:szCs w:val="36"/>
+          <w:u w:val="single"/>
+        </w:rPr>
+      </w:pPr>
+      <w:r>
+        <w:rPr>
+          <w:rFonts w:ascii="Times New Roman" w:hAnsi="Times New Roman" w:cs="Times New Roman"/>
+          <w:b/>
+          <w:bCs/>
+          <w:i/>
+          <w:iCs/>
+          <w:sz w:val="36"/>
+          <w:szCs w:val="36"/>
+          <w:u w:val="single"/>
+        </w:rPr>
+        <w:t xml:space="preserve">Presenting is another </w:t>
+      </w:r>
+      <w:proofErr w:type="gramStart"/>
+      <w:r>
+        <w:rPr>
+          <w:rFonts w:ascii="Times New Roman" w:hAnsi="Times New Roman" w:cs="Times New Roman"/>
+          <w:b/>
+          <w:bCs/>
+          <w:i/>
+          <w:iCs/>
+          <w:sz w:val="36"/>
+          <w:szCs w:val="36"/>
+          <w:u w:val="single"/>
+        </w:rPr>
+        <w:t>part,</w:t>
+      </w:r>
+      <w:proofErr w:type="gramEnd"/>
+      <w:r>
+        <w:rPr>
+          <w:rFonts w:ascii="Times New Roman" w:hAnsi="Times New Roman" w:cs="Times New Roman"/>
+          <w:b/>
+          <w:bCs/>
+          <w:i/>
+          <w:iCs/>
+          <w:sz w:val="36"/>
+          <w:szCs w:val="36"/>
+          <w:u w:val="single"/>
+        </w:rPr>
+        <w:t xml:space="preserve"> it’ll hamper your practical marks if you didn’t complete your project work.</w:t>
+      </w:r>
     </w:p>
     <w:sectPr>
       <w:pgSz w:w="11906" w:h="16838" w:code="9"/>
@@ -2281,7 +2863,7 @@
 </file>
 
 <file path=word/styles.xml><?xml version="1.0" encoding="utf-8"?>
-<w:styles xmlns:mc="http://schemas.openxmlformats.org/markup-compatibility/2006" xmlns:r="http://schemas.openxmlformats.org/officeDocument/2006/relationships" xmlns:w="http://schemas.openxmlformats.org/wordprocessingml/2006/main" xmlns:w14="http://schemas.microsoft.com/office/word/2010/wordml" xmlns:w15="http://schemas.microsoft.com/office/word/2012/wordml" xmlns:w16cex="http://schemas.microsoft.com/office/word/2018/wordml/cex" xmlns:w16cid="http://schemas.microsoft.com/office/word/2016/wordml/cid" xmlns:w16="http://schemas.microsoft.com/office/word/2018/wordml" xmlns:w16du="http://schemas.microsoft.com/office/word/2023/wordml/word16du" xmlns:w16sdtdh="http://schemas.microsoft.com/office/word/2020/wordml/sdtdatahash" xmlns:w16se="http://schemas.microsoft.com/office/word/2015/wordml/symex" mc:Ignorable="w14 w15 w16se w16cid w16 w16cex w16sdtdh w16du">
+<w:styles xmlns:mc="http://schemas.openxmlformats.org/markup-compatibility/2006" xmlns:r="http://schemas.openxmlformats.org/officeDocument/2006/relationships" xmlns:w="http://schemas.openxmlformats.org/wordprocessingml/2006/main" xmlns:w14="http://schemas.microsoft.com/office/word/2010/wordml" xmlns:w15="http://schemas.microsoft.com/office/word/2012/wordml" xmlns:w16cex="http://schemas.microsoft.com/office/word/2018/wordml/cex" xmlns:w16cid="http://schemas.microsoft.com/office/word/2016/wordml/cid" xmlns:w16="http://schemas.microsoft.com/office/word/2018/wordml" xmlns:w16du="http://schemas.microsoft.com/office/word/2023/wordml/word16du" xmlns:w16sdtdh="http://schemas.microsoft.com/office/word/2020/wordml/sdtdatahash" xmlns:w16sdtfl="http://schemas.microsoft.com/office/word/2024/wordml/sdtformatlock" xmlns:w16se="http://schemas.microsoft.com/office/word/2015/wordml/symex" mc:Ignorable="w14 w15 w16se w16cid w16 w16cex w16sdtdh w16sdtfl w16du">
   <w:docDefaults>
     <w:rPrDefault>
       <w:rPr>
@@ -2679,7 +3261,7 @@
   <w:style w:type="paragraph" w:default="1" w:styleId="Normal">
     <w:name w:val="Normal"/>
     <w:qFormat/>
-    <w:rsid w:val="002C28DA"/>
+    <w:rsid w:val="00255F85"/>
     <w:rPr>
       <w:kern w:val="0"/>
       <w:szCs w:val="22"/>
@@ -2710,7 +3292,6 @@
   <w:style w:type="character" w:default="1" w:styleId="DefaultParagraphFont">
     <w:name w:val="Default Paragraph Font"/>
     <w:uiPriority w:val="1"/>
-    <w:semiHidden/>
     <w:unhideWhenUsed/>
   </w:style>
   <w:style w:type="table" w:default="1" w:styleId="TableNormal">
@@ -2770,6 +3351,18 @@
     <w:rPr>
       <w:color w:val="0000FF"/>
       <w:u w:val="single"/>
+    </w:rPr>
+  </w:style>
+  <w:style w:type="character" w:styleId="UnresolvedMention">
+    <w:name w:val="Unresolved Mention"/>
+    <w:basedOn w:val="DefaultParagraphFont"/>
+    <w:uiPriority w:val="99"/>
+    <w:semiHidden/>
+    <w:unhideWhenUsed/>
+    <w:rsid w:val="00663EAB"/>
+    <w:rPr>
+      <w:color w:val="605E5C"/>
+      <w:shd w:val="clear" w:color="auto" w:fill="E1DFDD"/>
     </w:rPr>
   </w:style>
 </w:styles>

</xml_diff>